<commit_message>
update phantich & sodo
</commit_message>
<xml_diff>
--- a/phantich-thietke/PhanTichDoiTuong.docx
+++ b/phantich-thietke/PhanTichDoiTuong.docx
@@ -337,8 +337,6 @@
         </w:rPr>
         <w:t>Xem lịch làm việc, lịch hẹn với khách hàng (thông tin của khách hàng, thời gian,..)</w:t>
       </w:r>
-      <w:bookmarkStart w:id="0" w:name="_GoBack"/>
-      <w:bookmarkEnd w:id="0"/>
     </w:p>
     <w:p>
       <w:pPr>
@@ -385,6 +383,31 @@
         </w:rPr>
         <w:t>Chỉnh sửa thông tin cá nhân</w:t>
       </w:r>
+    </w:p>
+    <w:p>
+      <w:pPr>
+        <w:pStyle w:val="oancuaDanhsach"/>
+        <w:numPr>
+          <w:ilvl w:val="2"/>
+          <w:numId w:val="1"/>
+        </w:numPr>
+        <w:jc w:val="both"/>
+        <w:rPr>
+          <w:rFonts w:ascii="Times New Roman" w:hAnsi="Times New Roman" w:cs="Times New Roman"/>
+          <w:sz w:val="26"/>
+          <w:szCs w:val="26"/>
+        </w:rPr>
+      </w:pPr>
+      <w:r>
+        <w:rPr>
+          <w:rFonts w:ascii="Times New Roman" w:hAnsi="Times New Roman" w:cs="Times New Roman"/>
+          <w:sz w:val="26"/>
+          <w:szCs w:val="26"/>
+        </w:rPr>
+        <w:t xml:space="preserve">Tìm kiếm bác sĩ </w:t>
+      </w:r>
+      <w:bookmarkStart w:id="0" w:name="_GoBack"/>
+      <w:bookmarkEnd w:id="0"/>
     </w:p>
     <w:p>
       <w:pPr>
@@ -1044,6 +1067,7 @@
                 <w:sz w:val="26"/>
                 <w:szCs w:val="26"/>
               </w:rPr>
+              <w:lastRenderedPageBreak/>
               <w:t>Kiểm tra thông tin</w:t>
             </w:r>
           </w:p>
@@ -1067,7 +1091,6 @@
                 <w:sz w:val="26"/>
                 <w:szCs w:val="26"/>
               </w:rPr>
-              <w:lastRenderedPageBreak/>
               <w:t>Đúng: Form được gửi đi thành công</w:t>
             </w:r>
           </w:p>

</xml_diff>